<commit_message>
commit on 2022-09-06 at 17:13:56
</commit_message>
<xml_diff>
--- a/submissions/elemed_research-development-manager/DiStasioLuca-cover.docx
+++ b/submissions/elemed_research-development-manager/DiStasioLuca-cover.docx
@@ -304,7 +304,19 @@
         <w:rPr>
           <w:lang w:val="en-US"/>
         </w:rPr>
-        <w:t>Dear Hiring Team,</w:t>
+        <w:t xml:space="preserve">Dear </w:t>
+      </w:r>
+      <w:r>
+        <w:rPr>
+          <w:lang w:val="en-US"/>
+        </w:rPr>
+        <w:t>Clarisse</w:t>
+      </w:r>
+      <w:r>
+        <w:rPr>
+          <w:lang w:val="en-US"/>
+        </w:rPr>
+        <w:t>,</w:t>
       </w:r>
     </w:p>
     <w:p>
@@ -319,31 +331,63 @@
         <w:rPr>
           <w:lang w:val="en-US"/>
         </w:rPr>
-        <w:t xml:space="preserve">My 10 years of experience in developing and managing international research projects both as a leader and collaborator, along with my multidisciplinary background, provide me with the skills to help </w:t>
-      </w:r>
-      <w:r>
-        <w:rPr>
-          <w:lang w:val="en-US"/>
-        </w:rPr>
-        <w:t xml:space="preserve">Siemens Gamesa </w:t>
-      </w:r>
-      <w:r>
-        <w:rPr>
-          <w:lang w:val="en-US"/>
-        </w:rPr>
-        <w:t xml:space="preserve">fulfill its </w:t>
-      </w:r>
-      <w:r>
-        <w:rPr>
-          <w:lang w:val="en-US"/>
-        </w:rPr>
-        <w:t>vision for renewable energy</w:t>
-      </w:r>
-      <w:r>
-        <w:rPr>
-          <w:lang w:val="en-US"/>
-        </w:rPr>
-        <w:t xml:space="preserve"> in an Innovation Manager capacity.</w:t>
+        <w:t>My 10 years of experience in developing and managing international research projects both as a leader and collaborator, along with my multidisciplinary background</w:t>
+      </w:r>
+      <w:r>
+        <w:rPr>
+          <w:lang w:val="en-US"/>
+        </w:rPr>
+        <w:t xml:space="preserve"> and research record in biomechanics</w:t>
+      </w:r>
+      <w:r>
+        <w:rPr>
+          <w:lang w:val="en-US"/>
+        </w:rPr>
+        <w:t xml:space="preserve">, provide me with the skills to </w:t>
+      </w:r>
+      <w:r>
+        <w:rPr>
+          <w:lang w:val="en-US"/>
+        </w:rPr>
+        <w:t>decrease the time to market of innovative medical devices</w:t>
+      </w:r>
+      <w:r>
+        <w:rPr>
+          <w:lang w:val="en-US"/>
+        </w:rPr>
+        <w:t xml:space="preserve"> in a </w:t>
+      </w:r>
+      <w:r>
+        <w:rPr>
+          <w:lang w:val="en-US"/>
+        </w:rPr>
+        <w:t>Product Reviewer/Auditor</w:t>
+      </w:r>
+      <w:r>
+        <w:rPr>
+          <w:lang w:val="en-US"/>
+        </w:rPr>
+        <w:t xml:space="preserve"> capacity</w:t>
+      </w:r>
+      <w:r>
+        <w:rPr>
+          <w:lang w:val="en-US"/>
+        </w:rPr>
+        <w:t xml:space="preserve"> at </w:t>
+      </w:r>
+      <w:proofErr w:type="spellStart"/>
+      <w:r>
+        <w:rPr>
+          <w:lang w:val="en-US"/>
+        </w:rPr>
+        <w:t>Elemed</w:t>
+      </w:r>
+      <w:proofErr w:type="spellEnd"/>
+      <w:r>
+        <w:rPr>
+          <w:lang w:val="en-US"/>
+        </w:rPr>
+        <w:t>.</w:t>
       </w:r>
     </w:p>
     <w:p>
@@ -367,19 +411,55 @@
         <w:rPr>
           <w:lang w:val="en-US"/>
         </w:rPr>
-        <w:t xml:space="preserve">I offer proficiency in managing international R&amp;D projects with uncertain boundaries, evolving requirements, and multiple stakeholders from ideation to exploitation, as well as experience in research funding and grant writing. I </w:t>
-      </w:r>
-      <w:r>
-        <w:rPr>
-          <w:lang w:val="en-US"/>
-        </w:rPr>
-        <w:t>have 10 years of experience in virtual software simulation</w:t>
-      </w:r>
-      <w:r>
-        <w:rPr>
-          <w:lang w:val="en-US"/>
-        </w:rPr>
-        <w:t xml:space="preserve"> and research software development, and </w:t>
+        <w:t xml:space="preserve">I offer proficiency in managing international R&amp;D projects with uncertain boundaries, evolving requirements, and multiple stakeholders from ideation to exploitation, as well as experience in funding and </w:t>
+      </w:r>
+      <w:r>
+        <w:rPr>
+          <w:lang w:val="en-US"/>
+        </w:rPr>
+        <w:t>budgeting</w:t>
+      </w:r>
+      <w:r>
+        <w:rPr>
+          <w:lang w:val="en-US"/>
+        </w:rPr>
+        <w:t xml:space="preserve">. I </w:t>
+      </w:r>
+      <w:r>
+        <w:rPr>
+          <w:lang w:val="en-US"/>
+        </w:rPr>
+        <w:t>have</w:t>
+      </w:r>
+      <w:r>
+        <w:rPr>
+          <w:lang w:val="en-US"/>
+        </w:rPr>
+        <w:t xml:space="preserve"> </w:t>
+      </w:r>
+      <w:r>
+        <w:rPr>
+          <w:lang w:val="en-US"/>
+        </w:rPr>
+        <w:t xml:space="preserve">experience in </w:t>
+      </w:r>
+      <w:r>
+        <w:rPr>
+          <w:lang w:val="en-US"/>
+        </w:rPr>
+        <w:t>biomechanics</w:t>
+      </w:r>
+      <w:r>
+        <w:rPr>
+          <w:lang w:val="en-US"/>
+        </w:rPr>
+        <w:t>, particularly in the modeling of cardiovascular tissues</w:t>
+      </w:r>
+      <w:r>
+        <w:rPr>
+          <w:lang w:val="en-US"/>
+        </w:rPr>
+        <w:t xml:space="preserve">, and </w:t>
       </w:r>
       <w:r>
         <w:rPr>
@@ -453,17 +533,25 @@
         </w:rPr>
         <w:t xml:space="preserve">I am eager to put my skills and experience in service of </w:t>
       </w:r>
-      <w:r>
-        <w:rPr>
-          <w:lang w:val="en-US"/>
-        </w:rPr>
-        <w:t>Siemens Gamesa</w:t>
-      </w:r>
-      <w:r>
-        <w:rPr>
-          <w:lang w:val="en-US"/>
-        </w:rPr>
-        <w:t>'s mission, and I am confident we should arrange a time to meet. In the meantime, I wish to thank you for taking the time to consider my application and review my qualifications.</w:t>
+      <w:proofErr w:type="spellStart"/>
+      <w:r>
+        <w:rPr>
+          <w:lang w:val="en-US"/>
+        </w:rPr>
+        <w:t>Elemed</w:t>
+      </w:r>
+      <w:r>
+        <w:rPr>
+          <w:lang w:val="en-US"/>
+        </w:rPr>
+        <w:t>'s</w:t>
+      </w:r>
+      <w:proofErr w:type="spellEnd"/>
+      <w:r>
+        <w:rPr>
+          <w:lang w:val="en-US"/>
+        </w:rPr>
+        <w:t xml:space="preserve"> mission, and I am confident we should arrange a time to meet. In the meantime, I wish to thank you for taking the time to consider my application and review my qualifications.</w:t>
       </w:r>
     </w:p>
     <w:p>

</xml_diff>